<commit_message>
add colour pallete hexdec and font family
</commit_message>
<xml_diff>
--- a/projeto.docx
+++ b/projeto.docx
@@ -21,13 +21,48 @@
       <w:r>
         <w:tab/>
       </w:r>
-      <w:proofErr w:type="spellStart"/>
-      <w:r>
-        <w:t>Mockup</w:t>
-      </w:r>
-      <w:proofErr w:type="spellEnd"/>
-      <w:r>
-        <w:t xml:space="preserve"> do design</w:t>
+      <w:r>
+        <w:t>Mockup do design</w:t>
+      </w:r>
+    </w:p>
+    <w:p>
+      <w:r>
+        <w:t>Font Family</w:t>
+      </w:r>
+    </w:p>
+    <w:p>
+      <w:r>
+        <w:t>font-family: 'charlemagne-bold-regular', sans-serif;</w:t>
+      </w:r>
+    </w:p>
+    <w:p>
+      <w:r>
+        <w:t>Colour Pallete</w:t>
+      </w:r>
+    </w:p>
+    <w:p>
+      <w:r>
+        <w:t>#451E0F</w:t>
+      </w:r>
+    </w:p>
+    <w:p>
+      <w:r>
+        <w:t>#467771</w:t>
+      </w:r>
+    </w:p>
+    <w:p>
+      <w:r>
+        <w:t>#CCC57E</w:t>
+      </w:r>
+    </w:p>
+    <w:p>
+      <w:r>
+        <w:t>#12151E</w:t>
+      </w:r>
+    </w:p>
+    <w:p>
+      <w:r>
+        <w:t>#C55211</w:t>
       </w:r>
     </w:p>
     <w:p>
@@ -53,7 +88,6 @@
       </w:r>
     </w:p>
     <w:p>
-      <w:proofErr w:type="gramStart"/>
       <w:r>
         <w:t xml:space="preserve">3b </w:t>
       </w:r>
@@ -61,11 +95,7 @@
         <w:tab/>
       </w:r>
       <w:r>
-        <w:t>Conteúdos</w:t>
-      </w:r>
-      <w:proofErr w:type="gramEnd"/>
-      <w:r>
-        <w:t>, textos, imagens oficiais</w:t>
+        <w:t>Conteúdos, textos, imagens oficiais</w:t>
       </w:r>
     </w:p>
     <w:sectPr>
@@ -477,13 +507,13 @@
     <w:name w:val="Normal"/>
     <w:qFormat/>
   </w:style>
-  <w:style w:type="character" w:default="1" w:styleId="Fontepargpadro">
+  <w:style w:type="character" w:default="1" w:styleId="DefaultParagraphFont">
     <w:name w:val="Default Paragraph Font"/>
     <w:uiPriority w:val="1"/>
     <w:semiHidden/>
     <w:unhideWhenUsed/>
   </w:style>
-  <w:style w:type="table" w:default="1" w:styleId="Tabelanormal">
+  <w:style w:type="table" w:default="1" w:styleId="TableNormal">
     <w:name w:val="Normal Table"/>
     <w:uiPriority w:val="99"/>
     <w:semiHidden/>
@@ -498,7 +528,7 @@
       </w:tblCellMar>
     </w:tblPr>
   </w:style>
-  <w:style w:type="numbering" w:default="1" w:styleId="Semlista">
+  <w:style w:type="numbering" w:default="1" w:styleId="NoList">
     <w:name w:val="No List"/>
     <w:uiPriority w:val="99"/>
     <w:semiHidden/>

</xml_diff>